<commit_message>
Version para entregar del Plan de prueba
</commit_message>
<xml_diff>
--- a/Docs/08-Prueba/Plan_de_Prueba.docx
+++ b/Docs/08-Prueba/Plan_de_Prueba.docx
@@ -688,14 +688,46 @@
           <w:i/>
           <w:sz w:val="20"/>
         </w:rPr>
-        <w:fldChar w:fldCharType="begin"/>
-      </w:r>
-      <w:r>
+        <w:t>5</w:t>
+      </w:r>
+    </w:p>
+    <w:p>
+      <w:pPr>
+        <w:pBdr>
+          <w:top w:val="single" w:sz="4" w:space="1" w:color="auto"/>
+        </w:pBdr>
         <w:rPr>
           <w:i/>
           <w:sz w:val="20"/>
         </w:rPr>
-        <w:instrText xml:space="preserve"> REVNUM  \# "0"  \* MERGEFORMAT </w:instrText>
+      </w:pPr>
+      <w:r>
+        <w:rPr>
+          <w:i/>
+          <w:sz w:val="20"/>
+        </w:rPr>
+        <w:t>Última Modificación:</w:t>
+      </w:r>
+      <w:r>
+        <w:rPr>
+          <w:i/>
+          <w:sz w:val="20"/>
+        </w:rPr>
+        <w:tab/>
+      </w:r>
+      <w:r>
+        <w:rPr>
+          <w:i/>
+          <w:sz w:val="20"/>
+        </w:rPr>
+        <w:fldChar w:fldCharType="begin"/>
+      </w:r>
+      <w:r>
+        <w:rPr>
+          <w:i/>
+          <w:sz w:val="20"/>
+        </w:rPr>
+        <w:instrText xml:space="preserve"> SAVEDATE   \* MERGEFORMAT </w:instrText>
       </w:r>
       <w:r>
         <w:rPr>
@@ -710,68 +742,7 @@
           <w:noProof/>
           <w:sz w:val="20"/>
         </w:rPr>
-        <w:t>1</w:t>
-      </w:r>
-      <w:r>
-        <w:rPr>
-          <w:i/>
-          <w:sz w:val="20"/>
-        </w:rPr>
-        <w:fldChar w:fldCharType="end"/>
-      </w:r>
-    </w:p>
-    <w:p>
-      <w:pPr>
-        <w:pBdr>
-          <w:top w:val="single" w:sz="4" w:space="1" w:color="auto"/>
-        </w:pBdr>
-        <w:rPr>
-          <w:i/>
-          <w:sz w:val="20"/>
-        </w:rPr>
-      </w:pPr>
-      <w:r>
-        <w:rPr>
-          <w:i/>
-          <w:sz w:val="20"/>
-        </w:rPr>
-        <w:t>Última Modificación:</w:t>
-      </w:r>
-      <w:r>
-        <w:rPr>
-          <w:i/>
-          <w:sz w:val="20"/>
-        </w:rPr>
-        <w:tab/>
-      </w:r>
-      <w:r>
-        <w:rPr>
-          <w:i/>
-          <w:sz w:val="20"/>
-        </w:rPr>
-        <w:fldChar w:fldCharType="begin"/>
-      </w:r>
-      <w:r>
-        <w:rPr>
-          <w:i/>
-          <w:sz w:val="20"/>
-        </w:rPr>
-        <w:instrText xml:space="preserve"> SAVEDATE   \* MERGEFORMAT </w:instrText>
-      </w:r>
-      <w:r>
-        <w:rPr>
-          <w:i/>
-          <w:sz w:val="20"/>
-        </w:rPr>
-        <w:fldChar w:fldCharType="separate"/>
-      </w:r>
-      <w:r>
-        <w:rPr>
-          <w:i/>
-          <w:noProof/>
-          <w:sz w:val="20"/>
-        </w:rPr>
-        <w:t>27/10/2013 22:36:00</w:t>
+        <w:t>27/10/2013 11:59:00 p.m.</w:t>
       </w:r>
       <w:r>
         <w:rPr>
@@ -805,6 +776,8 @@
         </w:rPr>
         <w:br w:type="page"/>
       </w:r>
+      <w:bookmarkStart w:id="4" w:name="_GoBack"/>
+      <w:bookmarkEnd w:id="4"/>
     </w:p>
     <w:p>
       <w:pPr>
@@ -817,7 +790,7 @@
           <w:color w:val="4F81BD"/>
         </w:rPr>
       </w:pPr>
-      <w:bookmarkStart w:id="4" w:name="_Toc370675251"/>
+      <w:bookmarkStart w:id="5" w:name="_Toc370675251"/>
       <w:r>
         <w:rPr>
           <w:rStyle w:val="nfasisintenso"/>
@@ -828,7 +801,7 @@
         <w:lastRenderedPageBreak/>
         <w:t>Historial de Revisión</w:t>
       </w:r>
-      <w:bookmarkEnd w:id="4"/>
+      <w:bookmarkEnd w:id="5"/>
     </w:p>
     <w:p/>
     <w:tbl>
@@ -1922,7 +1895,7 @@
           <w:r>
             <w:fldChar w:fldCharType="separate"/>
           </w:r>
-          <w:hyperlink w:anchor="_Toc370679246" w:history="1">
+          <w:hyperlink w:anchor="_Toc370681563" w:history="1">
             <w:r>
               <w:rPr>
                 <w:rStyle w:val="Hipervnculo"/>
@@ -1963,7 +1936,7 @@
                 <w:noProof/>
                 <w:webHidden/>
               </w:rPr>
-              <w:instrText xml:space="preserve"> PAGEREF _Toc370679246 \h </w:instrText>
+              <w:instrText xml:space="preserve"> PAGEREF _Toc370681563 \h </w:instrText>
             </w:r>
             <w:r>
               <w:rPr>
@@ -2002,7 +1975,7 @@
               <w:noProof/>
             </w:rPr>
           </w:pPr>
-          <w:hyperlink w:anchor="_Toc370679247" w:history="1">
+          <w:hyperlink w:anchor="_Toc370681564" w:history="1">
             <w:r>
               <w:rPr>
                 <w:rStyle w:val="Hipervnculo"/>
@@ -2043,7 +2016,7 @@
                 <w:noProof/>
                 <w:webHidden/>
               </w:rPr>
-              <w:instrText xml:space="preserve"> PAGEREF _Toc370679247 \h </w:instrText>
+              <w:instrText xml:space="preserve"> PAGEREF _Toc370681564 \h </w:instrText>
             </w:r>
             <w:r>
               <w:rPr>
@@ -2063,7 +2036,7 @@
                 <w:noProof/>
                 <w:webHidden/>
               </w:rPr>
-              <w:t>4</w:t>
+              <w:t>5</w:t>
             </w:r>
             <w:r>
               <w:rPr>
@@ -2082,7 +2055,7 @@
               <w:noProof/>
             </w:rPr>
           </w:pPr>
-          <w:hyperlink w:anchor="_Toc370679248" w:history="1">
+          <w:hyperlink w:anchor="_Toc370681565" w:history="1">
             <w:r>
               <w:rPr>
                 <w:rStyle w:val="Hipervnculo"/>
@@ -2123,7 +2096,7 @@
                 <w:noProof/>
                 <w:webHidden/>
               </w:rPr>
-              <w:instrText xml:space="preserve"> PAGEREF _Toc370679248 \h </w:instrText>
+              <w:instrText xml:space="preserve"> PAGEREF _Toc370681565 \h </w:instrText>
             </w:r>
             <w:r>
               <w:rPr>
@@ -2143,7 +2116,7 @@
                 <w:noProof/>
                 <w:webHidden/>
               </w:rPr>
-              <w:t>5</w:t>
+              <w:t>6</w:t>
             </w:r>
             <w:r>
               <w:rPr>
@@ -2162,7 +2135,7 @@
               <w:noProof/>
             </w:rPr>
           </w:pPr>
-          <w:hyperlink w:anchor="_Toc370679249" w:history="1">
+          <w:hyperlink w:anchor="_Toc370681566" w:history="1">
             <w:r>
               <w:rPr>
                 <w:rStyle w:val="Hipervnculo"/>
@@ -2203,7 +2176,7 @@
                 <w:noProof/>
                 <w:webHidden/>
               </w:rPr>
-              <w:instrText xml:space="preserve"> PAGEREF _Toc370679249 \h </w:instrText>
+              <w:instrText xml:space="preserve"> PAGEREF _Toc370681566 \h </w:instrText>
             </w:r>
             <w:r>
               <w:rPr>
@@ -2223,7 +2196,7 @@
                 <w:noProof/>
                 <w:webHidden/>
               </w:rPr>
-              <w:t>5</w:t>
+              <w:t>7</w:t>
             </w:r>
             <w:r>
               <w:rPr>
@@ -2242,7 +2215,7 @@
               <w:noProof/>
             </w:rPr>
           </w:pPr>
-          <w:hyperlink w:anchor="_Toc370679250" w:history="1">
+          <w:hyperlink w:anchor="_Toc370681567" w:history="1">
             <w:r>
               <w:rPr>
                 <w:rStyle w:val="Hipervnculo"/>
@@ -2285,7 +2258,7 @@
                 <w:noProof/>
                 <w:webHidden/>
               </w:rPr>
-              <w:instrText xml:space="preserve"> PAGEREF _Toc370679250 \h </w:instrText>
+              <w:instrText xml:space="preserve"> PAGEREF _Toc370681567 \h </w:instrText>
             </w:r>
             <w:r>
               <w:rPr>
@@ -2305,7 +2278,7 @@
                 <w:noProof/>
                 <w:webHidden/>
               </w:rPr>
-              <w:t>6</w:t>
+              <w:t>8</w:t>
             </w:r>
             <w:r>
               <w:rPr>
@@ -2327,7 +2300,7 @@
               <w:noProof/>
             </w:rPr>
           </w:pPr>
-          <w:hyperlink w:anchor="_Toc370679251" w:history="1">
+          <w:hyperlink w:anchor="_Toc370681568" w:history="1">
             <w:r>
               <w:rPr>
                 <w:rStyle w:val="Hipervnculo"/>
@@ -2370,7 +2343,7 @@
                 <w:noProof/>
                 <w:webHidden/>
               </w:rPr>
-              <w:instrText xml:space="preserve"> PAGEREF _Toc370679251 \h </w:instrText>
+              <w:instrText xml:space="preserve"> PAGEREF _Toc370681568 \h </w:instrText>
             </w:r>
             <w:r>
               <w:rPr>
@@ -2390,7 +2363,7 @@
                 <w:noProof/>
                 <w:webHidden/>
               </w:rPr>
-              <w:t>6</w:t>
+              <w:t>8</w:t>
             </w:r>
             <w:r>
               <w:rPr>
@@ -2412,7 +2385,7 @@
               <w:noProof/>
             </w:rPr>
           </w:pPr>
-          <w:hyperlink w:anchor="_Toc370679252" w:history="1">
+          <w:hyperlink w:anchor="_Toc370681569" w:history="1">
             <w:r>
               <w:rPr>
                 <w:rStyle w:val="Hipervnculo"/>
@@ -2455,7 +2428,7 @@
                 <w:noProof/>
                 <w:webHidden/>
               </w:rPr>
-              <w:instrText xml:space="preserve"> PAGEREF _Toc370679252 \h </w:instrText>
+              <w:instrText xml:space="preserve"> PAGEREF _Toc370681569 \h </w:instrText>
             </w:r>
             <w:r>
               <w:rPr>
@@ -2475,7 +2448,7 @@
                 <w:noProof/>
                 <w:webHidden/>
               </w:rPr>
-              <w:t>6</w:t>
+              <w:t>8</w:t>
             </w:r>
             <w:r>
               <w:rPr>
@@ -2497,7 +2470,7 @@
               <w:noProof/>
             </w:rPr>
           </w:pPr>
-          <w:hyperlink w:anchor="_Toc370679253" w:history="1">
+          <w:hyperlink w:anchor="_Toc370681570" w:history="1">
             <w:r>
               <w:rPr>
                 <w:rStyle w:val="Hipervnculo"/>
@@ -2540,7 +2513,7 @@
                 <w:noProof/>
                 <w:webHidden/>
               </w:rPr>
-              <w:instrText xml:space="preserve"> PAGEREF _Toc370679253 \h </w:instrText>
+              <w:instrText xml:space="preserve"> PAGEREF _Toc370681570 \h </w:instrText>
             </w:r>
             <w:r>
               <w:rPr>
@@ -2560,7 +2533,7 @@
                 <w:noProof/>
                 <w:webHidden/>
               </w:rPr>
-              <w:t>6</w:t>
+              <w:t>8</w:t>
             </w:r>
             <w:r>
               <w:rPr>
@@ -2582,7 +2555,7 @@
               <w:noProof/>
             </w:rPr>
           </w:pPr>
-          <w:hyperlink w:anchor="_Toc370679254" w:history="1">
+          <w:hyperlink w:anchor="_Toc370681571" w:history="1">
             <w:r>
               <w:rPr>
                 <w:rStyle w:val="Hipervnculo"/>
@@ -2623,7 +2596,7 @@
                 <w:noProof/>
                 <w:webHidden/>
               </w:rPr>
-              <w:instrText xml:space="preserve"> PAGEREF _Toc370679254 \h </w:instrText>
+              <w:instrText xml:space="preserve"> PAGEREF _Toc370681571 \h </w:instrText>
             </w:r>
             <w:r>
               <w:rPr>
@@ -2643,7 +2616,7 @@
                 <w:noProof/>
                 <w:webHidden/>
               </w:rPr>
-              <w:t>7</w:t>
+              <w:t>9</w:t>
             </w:r>
             <w:r>
               <w:rPr>
@@ -2665,7 +2638,7 @@
               <w:noProof/>
             </w:rPr>
           </w:pPr>
-          <w:hyperlink w:anchor="_Toc370679255" w:history="1">
+          <w:hyperlink w:anchor="_Toc370681572" w:history="1">
             <w:r>
               <w:rPr>
                 <w:rStyle w:val="Hipervnculo"/>
@@ -2706,7 +2679,7 @@
                 <w:noProof/>
                 <w:webHidden/>
               </w:rPr>
-              <w:instrText xml:space="preserve"> PAGEREF _Toc370679255 \h </w:instrText>
+              <w:instrText xml:space="preserve"> PAGEREF _Toc370681572 \h </w:instrText>
             </w:r>
             <w:r>
               <w:rPr>
@@ -2726,7 +2699,7 @@
                 <w:noProof/>
                 <w:webHidden/>
               </w:rPr>
-              <w:t>8</w:t>
+              <w:t>10</w:t>
             </w:r>
             <w:r>
               <w:rPr>
@@ -2745,13 +2718,13 @@
               <w:noProof/>
             </w:rPr>
           </w:pPr>
-          <w:hyperlink w:anchor="_Toc370679256" w:history="1">
+          <w:hyperlink w:anchor="_Toc370681573" w:history="1">
             <w:r>
               <w:rPr>
                 <w:rStyle w:val="Hipervnculo"/>
                 <w:noProof/>
               </w:rPr>
-              <w:t>Anexo 1</w:t>
+              <w:t>Anexo</w:t>
             </w:r>
             <w:r>
               <w:rPr>
@@ -2772,7 +2745,7 @@
                 <w:noProof/>
                 <w:webHidden/>
               </w:rPr>
-              <w:instrText xml:space="preserve"> PAGEREF _Toc370679256 \h </w:instrText>
+              <w:instrText xml:space="preserve"> PAGEREF _Toc370681573 \h </w:instrText>
             </w:r>
             <w:r>
               <w:rPr>
@@ -2792,7 +2765,7 @@
                 <w:noProof/>
                 <w:webHidden/>
               </w:rPr>
-              <w:t>11</w:t>
+              <w:t>13</w:t>
             </w:r>
             <w:r>
               <w:rPr>
@@ -2805,19 +2778,19 @@
         </w:p>
         <w:p>
           <w:pPr>
-            <w:pStyle w:val="TDC1"/>
+            <w:pStyle w:val="TDC2"/>
             <w:rPr>
               <w:rFonts w:asciiTheme="minorHAnsi" w:eastAsiaTheme="minorEastAsia" w:hAnsiTheme="minorHAnsi" w:cstheme="minorBidi"/>
               <w:noProof/>
             </w:rPr>
           </w:pPr>
-          <w:hyperlink w:anchor="_Toc370679257" w:history="1">
+          <w:hyperlink w:anchor="_Toc370681574" w:history="1">
             <w:r>
               <w:rPr>
                 <w:rStyle w:val="Hipervnculo"/>
                 <w:noProof/>
               </w:rPr>
-              <w:t>Anexo 2</w:t>
+              <w:t>Matriz de Tipo de entradas de Datos</w:t>
             </w:r>
             <w:r>
               <w:rPr>
@@ -2838,7 +2811,7 @@
                 <w:noProof/>
                 <w:webHidden/>
               </w:rPr>
-              <w:instrText xml:space="preserve"> PAGEREF _Toc370679257 \h </w:instrText>
+              <w:instrText xml:space="preserve"> PAGEREF _Toc370681574 \h </w:instrText>
             </w:r>
             <w:r>
               <w:rPr>
@@ -2858,7 +2831,139 @@
                 <w:noProof/>
                 <w:webHidden/>
               </w:rPr>
-              <w:t>12</w:t>
+              <w:t>13</w:t>
+            </w:r>
+            <w:r>
+              <w:rPr>
+                <w:noProof/>
+                <w:webHidden/>
+              </w:rPr>
+              <w:fldChar w:fldCharType="end"/>
+            </w:r>
+          </w:hyperlink>
+        </w:p>
+        <w:p>
+          <w:pPr>
+            <w:pStyle w:val="TDC2"/>
+            <w:rPr>
+              <w:rFonts w:asciiTheme="minorHAnsi" w:eastAsiaTheme="minorEastAsia" w:hAnsiTheme="minorHAnsi" w:cstheme="minorBidi"/>
+              <w:noProof/>
+            </w:rPr>
+          </w:pPr>
+          <w:hyperlink w:anchor="_Toc370681575" w:history="1">
+            <w:r>
+              <w:rPr>
+                <w:rStyle w:val="Hipervnculo"/>
+                <w:noProof/>
+              </w:rPr>
+              <w:t>Matriz de Entradas/Acciones</w:t>
+            </w:r>
+            <w:r>
+              <w:rPr>
+                <w:noProof/>
+                <w:webHidden/>
+              </w:rPr>
+              <w:tab/>
+            </w:r>
+            <w:r>
+              <w:rPr>
+                <w:noProof/>
+                <w:webHidden/>
+              </w:rPr>
+              <w:fldChar w:fldCharType="begin"/>
+            </w:r>
+            <w:r>
+              <w:rPr>
+                <w:noProof/>
+                <w:webHidden/>
+              </w:rPr>
+              <w:instrText xml:space="preserve"> PAGEREF _Toc370681575 \h </w:instrText>
+            </w:r>
+            <w:r>
+              <w:rPr>
+                <w:noProof/>
+                <w:webHidden/>
+              </w:rPr>
+            </w:r>
+            <w:r>
+              <w:rPr>
+                <w:noProof/>
+                <w:webHidden/>
+              </w:rPr>
+              <w:fldChar w:fldCharType="separate"/>
+            </w:r>
+            <w:r>
+              <w:rPr>
+                <w:noProof/>
+                <w:webHidden/>
+              </w:rPr>
+              <w:t>13</w:t>
+            </w:r>
+            <w:r>
+              <w:rPr>
+                <w:noProof/>
+                <w:webHidden/>
+              </w:rPr>
+              <w:fldChar w:fldCharType="end"/>
+            </w:r>
+          </w:hyperlink>
+        </w:p>
+        <w:p>
+          <w:pPr>
+            <w:pStyle w:val="TDC2"/>
+            <w:rPr>
+              <w:rFonts w:asciiTheme="minorHAnsi" w:eastAsiaTheme="minorEastAsia" w:hAnsiTheme="minorHAnsi" w:cstheme="minorBidi"/>
+              <w:noProof/>
+            </w:rPr>
+          </w:pPr>
+          <w:hyperlink w:anchor="_Toc370681576" w:history="1">
+            <w:r>
+              <w:rPr>
+                <w:rStyle w:val="Hipervnculo"/>
+                <w:noProof/>
+              </w:rPr>
+              <w:t>Plantillas de Detalle de Caso de Prueba</w:t>
+            </w:r>
+            <w:r>
+              <w:rPr>
+                <w:noProof/>
+                <w:webHidden/>
+              </w:rPr>
+              <w:tab/>
+            </w:r>
+            <w:r>
+              <w:rPr>
+                <w:noProof/>
+                <w:webHidden/>
+              </w:rPr>
+              <w:fldChar w:fldCharType="begin"/>
+            </w:r>
+            <w:r>
+              <w:rPr>
+                <w:noProof/>
+                <w:webHidden/>
+              </w:rPr>
+              <w:instrText xml:space="preserve"> PAGEREF _Toc370681576 \h </w:instrText>
+            </w:r>
+            <w:r>
+              <w:rPr>
+                <w:noProof/>
+                <w:webHidden/>
+              </w:rPr>
+            </w:r>
+            <w:r>
+              <w:rPr>
+                <w:noProof/>
+                <w:webHidden/>
+              </w:rPr>
+              <w:fldChar w:fldCharType="separate"/>
+            </w:r>
+            <w:r>
+              <w:rPr>
+                <w:noProof/>
+                <w:webHidden/>
+              </w:rPr>
+              <w:t>13</w:t>
             </w:r>
             <w:r>
               <w:rPr>
@@ -2910,7 +3015,7 @@
           <w:numId w:val="1"/>
         </w:numPr>
       </w:pPr>
-      <w:bookmarkStart w:id="5" w:name="_Toc370679246"/>
+      <w:bookmarkStart w:id="6" w:name="_Toc370681563"/>
       <w:bookmarkEnd w:id="0"/>
       <w:bookmarkEnd w:id="1"/>
       <w:bookmarkEnd w:id="2"/>
@@ -2919,7 +3024,7 @@
         <w:lastRenderedPageBreak/>
         <w:t>Introducción</w:t>
       </w:r>
-      <w:bookmarkEnd w:id="5"/>
+      <w:bookmarkEnd w:id="6"/>
     </w:p>
     <w:p>
       <w:pPr>
@@ -2932,19 +3037,11 @@
       <w:r>
         <w:t xml:space="preserve">propósito de este documento es brindar información acerca de los procedimientos de prueba a desarrollarse por cada sprint en el desarrollo del proyecto de software </w:t>
       </w:r>
-      <w:proofErr w:type="spellStart"/>
-      <w:r>
-        <w:t>Edu</w:t>
-      </w:r>
-      <w:proofErr w:type="spellEnd"/>
-      <w:r>
-        <w:t xml:space="preserve"> </w:t>
-      </w:r>
-      <w:r>
-        <w:t>@</w:t>
-      </w:r>
-      <w:r>
-        <w:t>r 2.0.</w:t>
+      <w:r>
+        <w:t>EDUAR</w:t>
+      </w:r>
+      <w:r>
+        <w:t>.</w:t>
       </w:r>
     </w:p>
     <w:p>
@@ -2982,7 +3079,13 @@
         <w:t>Reportes de prueba</w:t>
       </w:r>
       <w:r>
-        <w:t xml:space="preserve"> (incluye Informe de defectos registrados por modulo).</w:t>
+        <w:t xml:space="preserve"> (incluye Informe de defectos registrados por m</w:t>
+      </w:r>
+      <w:r>
+        <w:t>ó</w:t>
+      </w:r>
+      <w:r>
+        <w:t>dulo).</w:t>
       </w:r>
     </w:p>
     <w:p>
@@ -2995,7 +3098,7 @@
         <w:spacing w:after="240"/>
       </w:pPr>
       <w:r>
-        <w:t xml:space="preserve">Plantilla de caso de prueba </w:t>
+        <w:t>Plantilla de caso de prueba.</w:t>
       </w:r>
     </w:p>
     <w:p>
@@ -3023,148 +3126,11 @@
       <w:r>
         <w:t>Procedimiento de seguimiento de defectos.</w:t>
       </w:r>
-      <w:bookmarkStart w:id="6" w:name="_GoBack"/>
-      <w:bookmarkEnd w:id="6"/>
     </w:p>
     <w:p>
       <w:pPr>
         <w:spacing w:after="240"/>
         <w:ind w:firstLine="708"/>
-      </w:pPr>
-    </w:p>
-    <w:p>
-      <w:pPr>
-        <w:pStyle w:val="Ttulo1"/>
-        <w:numPr>
-          <w:ilvl w:val="0"/>
-          <w:numId w:val="1"/>
-        </w:numPr>
-      </w:pPr>
-      <w:bookmarkStart w:id="7" w:name="_Toc370679247"/>
-      <w:r>
-        <w:t>Herramientas Utilizadas</w:t>
-      </w:r>
-      <w:bookmarkEnd w:id="7"/>
-    </w:p>
-    <w:p>
-      <w:pPr>
-        <w:spacing w:after="240"/>
-        <w:ind w:firstLine="708"/>
-      </w:pPr>
-      <w:r>
-        <w:t>Para el registro y seguimiento de los casos de prueba:</w:t>
-      </w:r>
-    </w:p>
-    <w:p>
-      <w:pPr>
-        <w:pStyle w:val="Prrafodelista"/>
-        <w:numPr>
-          <w:ilvl w:val="0"/>
-          <w:numId w:val="3"/>
-        </w:numPr>
-        <w:spacing w:after="240"/>
-      </w:pPr>
-      <w:r>
-        <w:t>Microsoft Excel 2010</w:t>
-      </w:r>
-    </w:p>
-    <w:p>
-      <w:pPr>
-        <w:pStyle w:val="Prrafodelista"/>
-        <w:numPr>
-          <w:ilvl w:val="0"/>
-          <w:numId w:val="3"/>
-        </w:numPr>
-        <w:spacing w:after="240"/>
-      </w:pPr>
-      <w:r>
-        <w:t>Microsoft Word 2010</w:t>
-      </w:r>
-    </w:p>
-    <w:p>
-      <w:pPr>
-        <w:pStyle w:val="Prrafodelista"/>
-        <w:numPr>
-          <w:ilvl w:val="0"/>
-          <w:numId w:val="3"/>
-        </w:numPr>
-        <w:spacing w:after="240"/>
-      </w:pPr>
-      <w:proofErr w:type="spellStart"/>
-      <w:r>
-        <w:t>Version</w:t>
-      </w:r>
-      <w:proofErr w:type="spellEnd"/>
-      <w:r>
-        <w:t xml:space="preserve"> </w:t>
-      </w:r>
-      <w:proofErr w:type="spellStart"/>
-      <w:r>
-        <w:t>One</w:t>
-      </w:r>
-      <w:proofErr w:type="spellEnd"/>
-    </w:p>
-    <w:p>
-      <w:pPr>
-        <w:spacing w:after="240"/>
-        <w:ind w:left="708" w:firstLine="0"/>
-      </w:pPr>
-      <w:r>
-        <w:t>Para el registro y seguimiento de los defectos:</w:t>
-      </w:r>
-    </w:p>
-    <w:p>
-      <w:pPr>
-        <w:pStyle w:val="Prrafodelista"/>
-        <w:numPr>
-          <w:ilvl w:val="0"/>
-          <w:numId w:val="3"/>
-        </w:numPr>
-        <w:spacing w:after="240"/>
-      </w:pPr>
-      <w:r>
-        <w:t xml:space="preserve">Google </w:t>
-      </w:r>
-      <w:proofErr w:type="spellStart"/>
-      <w:r>
-        <w:t>Code</w:t>
-      </w:r>
-      <w:proofErr w:type="spellEnd"/>
-    </w:p>
-    <w:p>
-      <w:pPr>
-        <w:pStyle w:val="Prrafodelista"/>
-        <w:numPr>
-          <w:ilvl w:val="0"/>
-          <w:numId w:val="3"/>
-        </w:numPr>
-        <w:spacing w:after="240"/>
-      </w:pPr>
-      <w:proofErr w:type="spellStart"/>
-      <w:r>
-        <w:t>Version</w:t>
-      </w:r>
-      <w:proofErr w:type="spellEnd"/>
-      <w:r>
-        <w:t xml:space="preserve"> </w:t>
-      </w:r>
-      <w:proofErr w:type="spellStart"/>
-      <w:r>
-        <w:t>One</w:t>
-      </w:r>
-      <w:proofErr w:type="spellEnd"/>
-    </w:p>
-    <w:p>
-      <w:pPr>
-        <w:spacing w:after="240"/>
-        <w:ind w:left="708" w:firstLine="0"/>
-      </w:pPr>
-    </w:p>
-    <w:p>
-      <w:pPr>
-        <w:pStyle w:val="Prrafodelista"/>
-        <w:spacing w:after="240"/>
-        <w:ind w:left="1068" w:firstLine="0"/>
       </w:pPr>
     </w:p>
     <w:p>
@@ -3194,7 +3160,162 @@
           <w:numId w:val="1"/>
         </w:numPr>
       </w:pPr>
-      <w:bookmarkStart w:id="8" w:name="_Toc370679248"/>
+      <w:bookmarkStart w:id="7" w:name="_Toc370681564"/>
+      <w:r>
+        <w:lastRenderedPageBreak/>
+        <w:t>Herramientas Utilizadas</w:t>
+      </w:r>
+      <w:bookmarkEnd w:id="7"/>
+    </w:p>
+    <w:p>
+      <w:pPr>
+        <w:spacing w:after="240"/>
+        <w:ind w:firstLine="708"/>
+      </w:pPr>
+      <w:r>
+        <w:t>Para el registro y seguimiento de los casos de prueba:</w:t>
+      </w:r>
+    </w:p>
+    <w:p>
+      <w:pPr>
+        <w:pStyle w:val="Prrafodelista"/>
+        <w:numPr>
+          <w:ilvl w:val="0"/>
+          <w:numId w:val="3"/>
+        </w:numPr>
+        <w:spacing w:after="240"/>
+      </w:pPr>
+      <w:r>
+        <w:t>Microsoft Excel 2010</w:t>
+      </w:r>
+    </w:p>
+    <w:p>
+      <w:pPr>
+        <w:pStyle w:val="Prrafodelista"/>
+        <w:numPr>
+          <w:ilvl w:val="0"/>
+          <w:numId w:val="3"/>
+        </w:numPr>
+        <w:spacing w:after="240"/>
+      </w:pPr>
+      <w:r>
+        <w:t>Microsoft Word 2010</w:t>
+      </w:r>
+    </w:p>
+    <w:p>
+      <w:pPr>
+        <w:pStyle w:val="Prrafodelista"/>
+        <w:numPr>
+          <w:ilvl w:val="0"/>
+          <w:numId w:val="3"/>
+        </w:numPr>
+        <w:spacing w:after="240"/>
+      </w:pPr>
+      <w:proofErr w:type="spellStart"/>
+      <w:r>
+        <w:t>Version</w:t>
+      </w:r>
+      <w:proofErr w:type="spellEnd"/>
+      <w:r>
+        <w:t xml:space="preserve"> </w:t>
+      </w:r>
+      <w:proofErr w:type="spellStart"/>
+      <w:r>
+        <w:t>One</w:t>
+      </w:r>
+      <w:proofErr w:type="spellEnd"/>
+    </w:p>
+    <w:p>
+      <w:pPr>
+        <w:spacing w:after="240"/>
+        <w:ind w:left="708" w:firstLine="0"/>
+      </w:pPr>
+      <w:r>
+        <w:t>Para el registro y seguimiento de los defectos:</w:t>
+      </w:r>
+    </w:p>
+    <w:p>
+      <w:pPr>
+        <w:pStyle w:val="Prrafodelista"/>
+        <w:numPr>
+          <w:ilvl w:val="0"/>
+          <w:numId w:val="3"/>
+        </w:numPr>
+        <w:spacing w:after="240"/>
+      </w:pPr>
+      <w:r>
+        <w:t xml:space="preserve">Google </w:t>
+      </w:r>
+      <w:proofErr w:type="spellStart"/>
+      <w:r>
+        <w:t>Code</w:t>
+      </w:r>
+      <w:proofErr w:type="spellEnd"/>
+    </w:p>
+    <w:p>
+      <w:pPr>
+        <w:pStyle w:val="Prrafodelista"/>
+        <w:numPr>
+          <w:ilvl w:val="0"/>
+          <w:numId w:val="3"/>
+        </w:numPr>
+        <w:spacing w:after="240"/>
+      </w:pPr>
+      <w:proofErr w:type="spellStart"/>
+      <w:r>
+        <w:t>Version</w:t>
+      </w:r>
+      <w:proofErr w:type="spellEnd"/>
+      <w:r>
+        <w:t xml:space="preserve"> </w:t>
+      </w:r>
+      <w:proofErr w:type="spellStart"/>
+      <w:r>
+        <w:t>One</w:t>
+      </w:r>
+      <w:proofErr w:type="spellEnd"/>
+    </w:p>
+    <w:p>
+      <w:pPr>
+        <w:spacing w:after="240"/>
+        <w:ind w:left="708" w:firstLine="0"/>
+      </w:pPr>
+    </w:p>
+    <w:p>
+      <w:pPr>
+        <w:pStyle w:val="Prrafodelista"/>
+        <w:spacing w:after="240"/>
+        <w:ind w:left="1068" w:firstLine="0"/>
+      </w:pPr>
+    </w:p>
+    <w:p>
+      <w:pPr>
+        <w:spacing w:before="0" w:after="200" w:line="276" w:lineRule="auto"/>
+        <w:ind w:firstLine="0"/>
+        <w:jc w:val="left"/>
+        <w:rPr>
+          <w:rFonts w:ascii="Cambria" w:hAnsi="Cambria"/>
+          <w:b/>
+          <w:bCs/>
+          <w:smallCaps/>
+          <w:color w:val="365F91"/>
+          <w:sz w:val="28"/>
+          <w:szCs w:val="28"/>
+        </w:rPr>
+      </w:pPr>
+      <w:r>
+        <w:br w:type="page"/>
+      </w:r>
+    </w:p>
+    <w:p>
+      <w:pPr>
+        <w:pStyle w:val="Ttulo1"/>
+        <w:numPr>
+          <w:ilvl w:val="0"/>
+          <w:numId w:val="1"/>
+        </w:numPr>
+      </w:pPr>
+      <w:bookmarkStart w:id="8" w:name="_Toc370681565"/>
       <w:r>
         <w:lastRenderedPageBreak/>
         <w:t>Tipos de Pruebas a Ejecutar</w:t>
@@ -3313,18 +3434,38 @@
     </w:p>
     <w:p>
       <w:pPr>
+        <w:spacing w:before="0" w:after="200" w:line="276" w:lineRule="auto"/>
+        <w:ind w:firstLine="0"/>
+        <w:jc w:val="left"/>
+        <w:rPr>
+          <w:rFonts w:ascii="Cambria" w:hAnsi="Cambria"/>
+          <w:b/>
+          <w:bCs/>
+          <w:smallCaps/>
+          <w:color w:val="365F91"/>
+          <w:sz w:val="28"/>
+          <w:szCs w:val="28"/>
+        </w:rPr>
+      </w:pPr>
+      <w:bookmarkStart w:id="9" w:name="_Toc370155128"/>
+      <w:bookmarkStart w:id="10" w:name="_Toc370672534"/>
+      <w:bookmarkEnd w:id="9"/>
+      <w:bookmarkEnd w:id="10"/>
+      <w:r>
+        <w:br w:type="page"/>
+      </w:r>
+    </w:p>
+    <w:p>
+      <w:pPr>
         <w:pStyle w:val="Ttulo1"/>
         <w:numPr>
           <w:ilvl w:val="0"/>
           <w:numId w:val="1"/>
         </w:numPr>
       </w:pPr>
-      <w:bookmarkStart w:id="9" w:name="_Toc370155128"/>
-      <w:bookmarkStart w:id="10" w:name="_Toc370672534"/>
-      <w:bookmarkStart w:id="11" w:name="_Toc370679249"/>
-      <w:bookmarkEnd w:id="9"/>
-      <w:bookmarkEnd w:id="10"/>
-      <w:r>
+      <w:bookmarkStart w:id="11" w:name="_Toc370681566"/>
+      <w:r>
+        <w:lastRenderedPageBreak/>
         <w:t>Descripción</w:t>
       </w:r>
       <w:r>
@@ -3615,7 +3756,7 @@
         </w:rPr>
       </w:pPr>
       <w:bookmarkStart w:id="12" w:name="_Toc370669459"/>
-      <w:bookmarkStart w:id="13" w:name="_Toc370679250"/>
+      <w:bookmarkStart w:id="13" w:name="_Toc370681567"/>
       <w:r>
         <w:rPr>
           <w:lang w:val="es-ES"/>
@@ -3948,8 +4089,6 @@
     </w:p>
     <w:p>
       <w:pPr>
-        <w:pStyle w:val="Ttulo3"/>
-        <w:ind w:left="1429" w:firstLine="0"/>
         <w:rPr>
           <w:lang w:val="es-ES"/>
         </w:rPr>
@@ -3957,8 +4096,6 @@
     </w:p>
     <w:p>
       <w:pPr>
-        <w:pStyle w:val="Ttulo3"/>
-        <w:ind w:left="1429" w:firstLine="0"/>
         <w:rPr>
           <w:lang w:val="es-ES"/>
         </w:rPr>
@@ -3975,7 +4112,7 @@
           <w:lang w:val="es-ES"/>
         </w:rPr>
       </w:pPr>
-      <w:bookmarkStart w:id="15" w:name="_Toc370679251"/>
+      <w:bookmarkStart w:id="15" w:name="_Toc370681568"/>
       <w:r>
         <w:rPr>
           <w:lang w:val="es-ES"/>
@@ -4017,7 +4154,7 @@
         </w:rPr>
       </w:pPr>
       <w:bookmarkStart w:id="16" w:name="_Toc370669461"/>
-      <w:bookmarkStart w:id="17" w:name="_Toc370679252"/>
+      <w:bookmarkStart w:id="17" w:name="_Toc370681569"/>
       <w:r>
         <w:rPr>
           <w:lang w:val="es-ES"/>
@@ -4188,7 +4325,7 @@
         </w:rPr>
       </w:pPr>
       <w:bookmarkStart w:id="18" w:name="_Toc370669462"/>
-      <w:bookmarkStart w:id="19" w:name="_Toc370679253"/>
+      <w:bookmarkStart w:id="19" w:name="_Toc370681570"/>
       <w:r>
         <w:rPr>
           <w:lang w:val="es-ES"/>
@@ -4280,7 +4417,7 @@
         </w:numPr>
       </w:pPr>
       <w:bookmarkStart w:id="20" w:name="_Toc370669463"/>
-      <w:bookmarkStart w:id="21" w:name="_Toc370679254"/>
+      <w:bookmarkStart w:id="21" w:name="_Toc370681571"/>
       <w:r>
         <w:t>Seguimientos de defectos</w:t>
       </w:r>
@@ -4758,12 +4895,9 @@
       <w:r>
         <w:t xml:space="preserve">El </w:t>
       </w:r>
-      <w:r>
-        <w:t xml:space="preserve">Analista de </w:t>
-      </w:r>
       <w:proofErr w:type="spellStart"/>
       <w:r>
-        <w:t>Testing</w:t>
+        <w:t>Tester</w:t>
       </w:r>
       <w:proofErr w:type="spellEnd"/>
       <w:r>
@@ -4775,11 +4909,11 @@
       </w:r>
       <w:proofErr w:type="spellEnd"/>
       <w:r>
-        <w:t xml:space="preserve">” En caso contrario, se debe cambiar el </w:t>
+        <w:t xml:space="preserve">” En caso contrario, se debe cambiar el estado </w:t>
       </w:r>
       <w:r>
         <w:lastRenderedPageBreak/>
-        <w:t>estado a “</w:t>
+        <w:t>a “</w:t>
       </w:r>
       <w:proofErr w:type="spellStart"/>
       <w:r>
@@ -4829,7 +4963,7 @@
           <w:numId w:val="9"/>
         </w:numPr>
       </w:pPr>
-      <w:bookmarkStart w:id="22" w:name="_Toc370679255"/>
+      <w:bookmarkStart w:id="22" w:name="_Toc370681572"/>
       <w:r>
         <w:t>Informes</w:t>
       </w:r>
@@ -4872,40 +5006,28 @@
     </w:p>
     <w:p>
       <w:pPr>
-        <w:pStyle w:val="Epgrafe"/>
-        <w:rPr>
-          <w:rFonts w:asciiTheme="minorHAnsi" w:hAnsiTheme="minorHAnsi"/>
-          <w:sz w:val="24"/>
-          <w:szCs w:val="24"/>
-          <w:lang w:val="es-AR"/>
-        </w:rPr>
-      </w:pPr>
-      <w:r>
-        <w:rPr>
-          <w:rFonts w:asciiTheme="minorHAnsi" w:hAnsiTheme="minorHAnsi"/>
-          <w:sz w:val="24"/>
-          <w:szCs w:val="24"/>
-          <w:lang w:val="es-AR"/>
-        </w:rPr>
-        <w:t xml:space="preserve">Informe de </w:t>
-      </w:r>
-      <w:r>
-        <w:rPr>
-          <w:rFonts w:asciiTheme="minorHAnsi" w:hAnsiTheme="minorHAnsi"/>
-          <w:sz w:val="24"/>
-          <w:szCs w:val="24"/>
-          <w:lang w:val="es-AR"/>
-        </w:rPr>
-        <w:t>ejecución</w:t>
-      </w:r>
-      <w:r>
-        <w:rPr>
-          <w:rFonts w:asciiTheme="minorHAnsi" w:hAnsiTheme="minorHAnsi"/>
-          <w:sz w:val="24"/>
-          <w:szCs w:val="24"/>
-          <w:lang w:val="es-AR"/>
-        </w:rPr>
-        <w:t xml:space="preserve"> de ciclo de Prueba</w:t>
+        <w:pStyle w:val="Ttulo4"/>
+        <w:rPr>
+          <w:lang w:val="es-ES"/>
+        </w:rPr>
+      </w:pPr>
+      <w:r>
+        <w:rPr>
+          <w:lang w:val="es-ES"/>
+        </w:rPr>
+        <w:t xml:space="preserve">Informe </w:t>
+      </w:r>
+      <w:r>
+        <w:rPr>
+          <w:lang w:val="es-ES"/>
+        </w:rPr>
+        <w:t xml:space="preserve">De Ejecución De Ciclo De </w:t>
+      </w:r>
+      <w:r>
+        <w:rPr>
+          <w:lang w:val="es-ES"/>
+        </w:rPr>
+        <w:t>Prueba</w:t>
       </w:r>
     </w:p>
     <w:p>
@@ -5004,13 +5126,7 @@
         <w:rPr>
           <w:b/>
         </w:rPr>
-        <w:t xml:space="preserve">Sprint </w:t>
-      </w:r>
-      <w:r>
-        <w:rPr>
-          <w:b/>
-        </w:rPr>
-        <w:t>evaluado</w:t>
+        <w:t>Sprint finalizado</w:t>
       </w:r>
       <w:r>
         <w:t>:</w:t>
@@ -5766,13 +5882,13 @@
                     <wp:anchor distT="0" distB="0" distL="114300" distR="114300" simplePos="0" relativeHeight="251670528" behindDoc="0" locked="0" layoutInCell="1" allowOverlap="1" wp14:anchorId="3ABCD39B" wp14:editId="790EA2DE">
                       <wp:simplePos x="0" y="0"/>
                       <wp:positionH relativeFrom="column">
-                        <wp:posOffset>102870</wp:posOffset>
+                        <wp:posOffset>104775</wp:posOffset>
                       </wp:positionH>
                       <wp:positionV relativeFrom="paragraph">
-                        <wp:posOffset>44450</wp:posOffset>
+                        <wp:posOffset>48895</wp:posOffset>
                       </wp:positionV>
-                      <wp:extent cx="1643380" cy="0"/>
-                      <wp:effectExtent l="0" t="0" r="13970" b="19050"/>
+                      <wp:extent cx="1332230" cy="0"/>
+                      <wp:effectExtent l="0" t="0" r="20320" b="19050"/>
                       <wp:wrapNone/>
                       <wp:docPr id="3" name="3 Conector recto"/>
                       <wp:cNvGraphicFramePr/>
@@ -5783,7 +5899,7 @@
                             <wps:spPr>
                               <a:xfrm>
                                 <a:off x="0" y="0"/>
-                                <a:ext cx="1643380" cy="0"/>
+                                <a:ext cx="1332230" cy="0"/>
                               </a:xfrm>
                               <a:prstGeom prst="line">
                                 <a:avLst/>
@@ -5818,7 +5934,7 @@
                 </mc:Choice>
                 <mc:Fallback>
                   <w:pict>
-                    <v:line id="3 Conector recto" o:spid="_x0000_s1026" style="position:absolute;z-index:251670528;visibility:visible;mso-wrap-style:square;mso-width-percent:0;mso-height-percent:0;mso-wrap-distance-left:9pt;mso-wrap-distance-top:0;mso-wrap-distance-right:9pt;mso-wrap-distance-bottom:0;mso-position-horizontal:absolute;mso-position-horizontal-relative:text;mso-position-vertical:absolute;mso-position-vertical-relative:text;mso-width-percent:0;mso-height-percent:0;mso-width-relative:margin;mso-height-relative:margin" from="8.1pt,3.5pt" to="137.5pt,3.5pt" o:gfxdata="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" strokecolor="black [3040]"/>
+                    <v:line id="3 Conector recto" o:spid="_x0000_s1026" style="position:absolute;z-index:251670528;visibility:visible;mso-wrap-style:square;mso-width-percent:0;mso-height-percent:0;mso-wrap-distance-left:9pt;mso-wrap-distance-top:0;mso-wrap-distance-right:9pt;mso-wrap-distance-bottom:0;mso-position-horizontal:absolute;mso-position-horizontal-relative:text;mso-position-vertical:absolute;mso-position-vertical-relative:text;mso-width-percent:0;mso-height-percent:0;mso-width-relative:margin;mso-height-relative:margin" from="8.25pt,3.85pt" to="113.15pt,3.85pt" o:gfxdata="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" strokecolor="black [3040]"/>
                   </w:pict>
                 </mc:Fallback>
               </mc:AlternateContent>
@@ -5986,7 +6102,23 @@
                 <w:sz w:val="20"/>
                 <w:szCs w:val="20"/>
               </w:rPr>
-              <w:t>= Total de CP Fallados   * 100</w:t>
+              <w:t xml:space="preserve">= Total de CP Fallados   </w:t>
+            </w:r>
+            <w:r>
+              <w:rPr>
+                <w:rFonts w:asciiTheme="minorHAnsi" w:hAnsiTheme="minorHAnsi"/>
+                <w:sz w:val="20"/>
+                <w:szCs w:val="20"/>
+              </w:rPr>
+              <w:t xml:space="preserve">   </w:t>
+            </w:r>
+            <w:r>
+              <w:rPr>
+                <w:rFonts w:asciiTheme="minorHAnsi" w:hAnsiTheme="minorHAnsi"/>
+                <w:sz w:val="20"/>
+                <w:szCs w:val="20"/>
+              </w:rPr>
+              <w:t>* 100</w:t>
             </w:r>
           </w:p>
           <w:p>
@@ -6011,13 +6143,13 @@
                     <wp:anchor distT="0" distB="0" distL="114300" distR="114300" simplePos="0" relativeHeight="251671552" behindDoc="0" locked="0" layoutInCell="1" allowOverlap="1" wp14:anchorId="418B1C61" wp14:editId="10CC874A">
                       <wp:simplePos x="0" y="0"/>
                       <wp:positionH relativeFrom="column">
-                        <wp:posOffset>102870</wp:posOffset>
+                        <wp:posOffset>104775</wp:posOffset>
                       </wp:positionH>
                       <wp:positionV relativeFrom="paragraph">
-                        <wp:posOffset>38100</wp:posOffset>
+                        <wp:posOffset>42545</wp:posOffset>
                       </wp:positionV>
-                      <wp:extent cx="1410335" cy="0"/>
-                      <wp:effectExtent l="0" t="0" r="18415" b="19050"/>
+                      <wp:extent cx="1268095" cy="0"/>
+                      <wp:effectExtent l="0" t="0" r="27305" b="19050"/>
                       <wp:wrapNone/>
                       <wp:docPr id="5" name="5 Conector recto"/>
                       <wp:cNvGraphicFramePr/>
@@ -6028,7 +6160,7 @@
                             <wps:spPr>
                               <a:xfrm>
                                 <a:off x="0" y="0"/>
-                                <a:ext cx="1410335" cy="0"/>
+                                <a:ext cx="1268095" cy="0"/>
                               </a:xfrm>
                               <a:prstGeom prst="line">
                                 <a:avLst/>
@@ -6063,7 +6195,7 @@
                 </mc:Choice>
                 <mc:Fallback>
                   <w:pict>
-                    <v:line id="5 Conector recto" o:spid="_x0000_s1026" style="position:absolute;z-index:251671552;visibility:visible;mso-wrap-style:square;mso-width-percent:0;mso-height-percent:0;mso-wrap-distance-left:9pt;mso-wrap-distance-top:0;mso-wrap-distance-right:9pt;mso-wrap-distance-bottom:0;mso-position-horizontal:absolute;mso-position-horizontal-relative:text;mso-position-vertical:absolute;mso-position-vertical-relative:text;mso-width-percent:0;mso-height-percent:0;mso-width-relative:margin;mso-height-relative:margin" from="8.1pt,3pt" to="119.15pt,3pt" o:gfxdata="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" strokecolor="black [3040]"/>
+                    <v:line id="5 Conector recto" o:spid="_x0000_s1026" style="position:absolute;z-index:251671552;visibility:visible;mso-wrap-style:square;mso-width-percent:0;mso-height-percent:0;mso-wrap-distance-left:9pt;mso-wrap-distance-top:0;mso-wrap-distance-right:9pt;mso-wrap-distance-bottom:0;mso-position-horizontal:absolute;mso-position-horizontal-relative:text;mso-position-vertical:absolute;mso-position-vertical-relative:text;mso-width-percent:0;mso-height-percent:0;mso-width-relative:margin;mso-height-relative:margin" from="8.25pt,3.35pt" to="108.1pt,3.35pt" o:gfxdata="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" strokecolor="black [3040]"/>
                   </w:pict>
                 </mc:Fallback>
               </mc:AlternateContent>
@@ -6297,13 +6429,13 @@
                     <wp:anchor distT="0" distB="0" distL="114300" distR="114300" simplePos="0" relativeHeight="251672576" behindDoc="0" locked="0" layoutInCell="1" allowOverlap="1" wp14:anchorId="116ED164" wp14:editId="6363A2F2">
                       <wp:simplePos x="0" y="0"/>
                       <wp:positionH relativeFrom="column">
-                        <wp:posOffset>102870</wp:posOffset>
+                        <wp:posOffset>104775</wp:posOffset>
                       </wp:positionH>
                       <wp:positionV relativeFrom="paragraph">
-                        <wp:posOffset>43815</wp:posOffset>
+                        <wp:posOffset>46990</wp:posOffset>
                       </wp:positionV>
-                      <wp:extent cx="1649095" cy="0"/>
-                      <wp:effectExtent l="0" t="0" r="27305" b="19050"/>
+                      <wp:extent cx="1306830" cy="0"/>
+                      <wp:effectExtent l="0" t="0" r="26670" b="19050"/>
                       <wp:wrapNone/>
                       <wp:docPr id="6" name="6 Conector recto"/>
                       <wp:cNvGraphicFramePr/>
@@ -6314,7 +6446,7 @@
                             <wps:spPr>
                               <a:xfrm>
                                 <a:off x="0" y="0"/>
-                                <a:ext cx="1649095" cy="0"/>
+                                <a:ext cx="1306830" cy="0"/>
                               </a:xfrm>
                               <a:prstGeom prst="line">
                                 <a:avLst/>
@@ -6349,7 +6481,7 @@
                 </mc:Choice>
                 <mc:Fallback>
                   <w:pict>
-                    <v:line id="6 Conector recto" o:spid="_x0000_s1026" style="position:absolute;z-index:251672576;visibility:visible;mso-wrap-style:square;mso-width-percent:0;mso-height-percent:0;mso-wrap-distance-left:9pt;mso-wrap-distance-top:0;mso-wrap-distance-right:9pt;mso-wrap-distance-bottom:0;mso-position-horizontal:absolute;mso-position-horizontal-relative:text;mso-position-vertical:absolute;mso-position-vertical-relative:text;mso-width-percent:0;mso-height-percent:0;mso-width-relative:margin;mso-height-relative:margin" from="8.1pt,3.45pt" to="137.95pt,3.45pt" o:gfxdata="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" strokecolor="black [3040]"/>
+                    <v:line id="6 Conector recto" o:spid="_x0000_s1026" style="position:absolute;z-index:251672576;visibility:visible;mso-wrap-style:square;mso-width-percent:0;mso-height-percent:0;mso-wrap-distance-left:9pt;mso-wrap-distance-top:0;mso-wrap-distance-right:9pt;mso-wrap-distance-bottom:0;mso-position-horizontal:absolute;mso-position-horizontal-relative:text;mso-position-vertical:absolute;mso-position-vertical-relative:text;mso-width-percent:0;mso-height-percent:0;mso-width-relative:margin;mso-height-relative:margin" from="8.25pt,3.7pt" to="111.15pt,3.7pt" o:gfxdata="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" strokecolor="black [3040]"/>
                   </w:pict>
                 </mc:Fallback>
               </mc:AlternateContent>
@@ -6617,7 +6749,23 @@
                 <w:sz w:val="20"/>
                 <w:szCs w:val="20"/>
               </w:rPr>
-              <w:t xml:space="preserve"> * 100</w:t>
+              <w:t xml:space="preserve"> </w:t>
+            </w:r>
+            <w:r>
+              <w:rPr>
+                <w:rFonts w:asciiTheme="minorHAnsi" w:hAnsiTheme="minorHAnsi"/>
+                <w:sz w:val="20"/>
+                <w:szCs w:val="20"/>
+              </w:rPr>
+              <w:t xml:space="preserve">     </w:t>
+            </w:r>
+            <w:r>
+              <w:rPr>
+                <w:rFonts w:asciiTheme="minorHAnsi" w:hAnsiTheme="minorHAnsi"/>
+                <w:sz w:val="20"/>
+                <w:szCs w:val="20"/>
+              </w:rPr>
+              <w:t>* 100</w:t>
             </w:r>
           </w:p>
           <w:p>
@@ -6642,13 +6790,13 @@
                     <wp:anchor distT="0" distB="0" distL="114300" distR="114300" simplePos="0" relativeHeight="251673600" behindDoc="0" locked="0" layoutInCell="1" allowOverlap="1" wp14:anchorId="006F11E8" wp14:editId="400EABA7">
                       <wp:simplePos x="0" y="0"/>
                       <wp:positionH relativeFrom="column">
-                        <wp:posOffset>109220</wp:posOffset>
+                        <wp:posOffset>111125</wp:posOffset>
                       </wp:positionH>
                       <wp:positionV relativeFrom="paragraph">
-                        <wp:posOffset>32385</wp:posOffset>
+                        <wp:posOffset>34290</wp:posOffset>
                       </wp:positionV>
-                      <wp:extent cx="1410335" cy="0"/>
-                      <wp:effectExtent l="0" t="0" r="18415" b="19050"/>
+                      <wp:extent cx="1306830" cy="0"/>
+                      <wp:effectExtent l="0" t="0" r="26670" b="19050"/>
                       <wp:wrapNone/>
                       <wp:docPr id="7" name="7 Conector recto"/>
                       <wp:cNvGraphicFramePr/>
@@ -6659,7 +6807,7 @@
                             <wps:spPr>
                               <a:xfrm>
                                 <a:off x="0" y="0"/>
-                                <a:ext cx="1410335" cy="0"/>
+                                <a:ext cx="1306830" cy="0"/>
                               </a:xfrm>
                               <a:prstGeom prst="line">
                                 <a:avLst/>
@@ -6694,7 +6842,7 @@
                 </mc:Choice>
                 <mc:Fallback>
                   <w:pict>
-                    <v:line id="7 Conector recto" o:spid="_x0000_s1026" style="position:absolute;z-index:251673600;visibility:visible;mso-wrap-style:square;mso-width-percent:0;mso-height-percent:0;mso-wrap-distance-left:9pt;mso-wrap-distance-top:0;mso-wrap-distance-right:9pt;mso-wrap-distance-bottom:0;mso-position-horizontal:absolute;mso-position-horizontal-relative:text;mso-position-vertical:absolute;mso-position-vertical-relative:text;mso-width-percent:0;mso-height-percent:0;mso-width-relative:margin;mso-height-relative:margin" from="8.6pt,2.55pt" to="119.65pt,2.55pt" o:gfxdata="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" strokecolor="black [3040]"/>
+                    <v:line id="7 Conector recto" o:spid="_x0000_s1026" style="position:absolute;z-index:251673600;visibility:visible;mso-wrap-style:square;mso-width-percent:0;mso-height-percent:0;mso-wrap-distance-left:9pt;mso-wrap-distance-top:0;mso-wrap-distance-right:9pt;mso-wrap-distance-bottom:0;mso-position-horizontal:absolute;mso-position-horizontal-relative:text;mso-position-vertical:absolute;mso-position-vertical-relative:text;mso-width-percent:0;mso-height-percent:0;mso-width-relative:margin;mso-height-relative:margin" from="8.75pt,2.7pt" to="111.65pt,2.7pt" o:gfxdata="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" strokecolor="black [3040]"/>
                   </w:pict>
                 </mc:Fallback>
               </mc:AlternateContent>
@@ -6818,19 +6966,19 @@
         <w:rPr>
           <w:rFonts w:asciiTheme="minorHAnsi" w:hAnsiTheme="minorHAnsi"/>
         </w:rPr>
-        <w:t>El</w:t>
+        <w:t>El siguiente es un sumario de l</w:t>
       </w:r>
       <w:r>
         <w:rPr>
           <w:rFonts w:asciiTheme="minorHAnsi" w:hAnsiTheme="minorHAnsi"/>
         </w:rPr>
-        <w:t xml:space="preserve"> siguiente es un sumario de los problemas surgidos durante la prueba y los defectos del producto descubiertos </w:t>
+        <w:t xml:space="preserve">os problemas surgidos durante la prueba y los defectos del producto descubiertos </w:t>
       </w:r>
       <w:r>
         <w:rPr>
           <w:rFonts w:asciiTheme="minorHAnsi" w:hAnsiTheme="minorHAnsi"/>
         </w:rPr>
-        <w:t xml:space="preserve"> (</w:t>
+        <w:t>(</w:t>
       </w:r>
       <w:r>
         <w:rPr>
@@ -6865,37 +7013,40 @@
     </w:p>
     <w:p>
       <w:pPr>
-        <w:pStyle w:val="Epgrafe"/>
-        <w:jc w:val="center"/>
-        <w:rPr>
-          <w:rFonts w:asciiTheme="minorHAnsi" w:hAnsiTheme="minorHAnsi"/>
-          <w:lang w:val="es-AR"/>
-        </w:rPr>
-      </w:pPr>
+        <w:spacing w:before="0" w:after="200" w:line="276" w:lineRule="auto"/>
+        <w:ind w:firstLine="0"/>
+        <w:jc w:val="left"/>
+        <w:rPr>
+          <w:rFonts w:asciiTheme="majorHAnsi" w:eastAsiaTheme="majorEastAsia" w:hAnsiTheme="majorHAnsi" w:cstheme="majorBidi"/>
+          <w:b/>
+          <w:bCs/>
+          <w:i/>
+          <w:iCs/>
+          <w:color w:val="4F81BD" w:themeColor="accent1"/>
+        </w:rPr>
+      </w:pPr>
+      <w:bookmarkStart w:id="23" w:name="_Toc206824857"/>
+      <w:r>
+        <w:br w:type="page"/>
+      </w:r>
     </w:p>
     <w:p>
       <w:pPr>
-        <w:pStyle w:val="Epgrafe"/>
-        <w:keepNext/>
-        <w:jc w:val="center"/>
-        <w:rPr>
-          <w:rFonts w:asciiTheme="minorHAnsi" w:hAnsiTheme="minorHAnsi"/>
-          <w:lang w:val="es-AR"/>
-        </w:rPr>
-      </w:pPr>
-      <w:bookmarkStart w:id="23" w:name="_Toc206824857"/>
-      <w:r>
-        <w:rPr>
-          <w:rFonts w:asciiTheme="minorHAnsi" w:hAnsiTheme="minorHAnsi"/>
-          <w:sz w:val="24"/>
-          <w:szCs w:val="24"/>
-          <w:lang w:val="es-AR"/>
-        </w:rPr>
+        <w:pStyle w:val="Ttulo4"/>
+      </w:pPr>
+      <w:r>
         <w:lastRenderedPageBreak/>
-        <w:t>Resultado de incidencias en las Pruebas</w:t>
+        <w:t xml:space="preserve">Resultado de </w:t>
+      </w:r>
+      <w:r>
+        <w:t xml:space="preserve">problemas y defectos </w:t>
+      </w:r>
+      <w:r>
+        <w:t>en las Pruebas</w:t>
       </w:r>
       <w:bookmarkEnd w:id="23"/>
     </w:p>
+    <w:p/>
     <w:tbl>
       <w:tblPr>
         <w:tblW w:w="5000" w:type="pct"/>
@@ -7417,6 +7568,14 @@
                 <w:szCs w:val="16"/>
               </w:rPr>
               <w:t>Total resuelto</w:t>
+            </w:r>
+            <w:r>
+              <w:rPr>
+                <w:rFonts w:asciiTheme="minorHAnsi" w:hAnsiTheme="minorHAnsi"/>
+                <w:sz w:val="16"/>
+                <w:szCs w:val="16"/>
+              </w:rPr>
+              <w:t xml:space="preserve"> </w:t>
             </w:r>
             <w:r>
               <w:rPr>
@@ -8288,49 +8447,16 @@
     </w:p>
     <w:p>
       <w:pPr>
-        <w:pStyle w:val="Epgrafe"/>
-        <w:rPr>
-          <w:rFonts w:asciiTheme="minorHAnsi" w:hAnsiTheme="minorHAnsi"/>
-          <w:sz w:val="24"/>
-          <w:szCs w:val="24"/>
-          <w:lang w:val="es-AR"/>
-        </w:rPr>
-      </w:pPr>
-      <w:r>
-        <w:rPr>
-          <w:rFonts w:asciiTheme="minorHAnsi" w:hAnsiTheme="minorHAnsi"/>
-          <w:sz w:val="24"/>
-          <w:szCs w:val="24"/>
-          <w:lang w:val="es-AR"/>
-        </w:rPr>
-        <w:t xml:space="preserve">LISTADO DE DEFECTOS </w:t>
-      </w:r>
-      <w:r>
-        <w:rPr>
-          <w:rFonts w:asciiTheme="minorHAnsi" w:hAnsiTheme="minorHAnsi"/>
-          <w:sz w:val="24"/>
-          <w:szCs w:val="24"/>
-          <w:lang w:val="es-AR"/>
-        </w:rPr>
-        <w:t xml:space="preserve">Y MEJORAS </w:t>
-      </w:r>
-      <w:r>
-        <w:rPr>
-          <w:rFonts w:asciiTheme="minorHAnsi" w:hAnsiTheme="minorHAnsi"/>
-          <w:sz w:val="24"/>
-          <w:szCs w:val="24"/>
-          <w:lang w:val="es-AR"/>
-        </w:rPr>
-        <w:t>REPORTADOS</w:t>
-      </w:r>
-      <w:r>
-        <w:rPr>
-          <w:rFonts w:asciiTheme="minorHAnsi" w:hAnsiTheme="minorHAnsi"/>
-          <w:sz w:val="24"/>
-          <w:szCs w:val="24"/>
-          <w:lang w:val="es-AR"/>
-        </w:rPr>
-        <w:t xml:space="preserve"> </w:t>
+        <w:pStyle w:val="Ttulo4"/>
+        <w:rPr>
+          <w:lang w:val="es-ES"/>
+        </w:rPr>
+      </w:pPr>
+      <w:r>
+        <w:rPr>
+          <w:lang w:val="es-ES"/>
+        </w:rPr>
+        <w:t xml:space="preserve">Listado De Defectos Y Mejoras Reportados </w:t>
       </w:r>
     </w:p>
     <w:p>
@@ -8623,41 +8749,33 @@
         <w:pStyle w:val="Ttulo1"/>
       </w:pPr>
       <w:bookmarkStart w:id="24" w:name="_Toc370669472"/>
-      <w:bookmarkStart w:id="25" w:name="_Toc370679256"/>
+      <w:bookmarkStart w:id="25" w:name="_Toc370681573"/>
       <w:r>
         <w:lastRenderedPageBreak/>
-        <w:t>Anexo 1</w:t>
+        <w:t>Anexo</w:t>
       </w:r>
       <w:bookmarkEnd w:id="24"/>
       <w:bookmarkEnd w:id="25"/>
     </w:p>
     <w:p>
       <w:pPr>
-        <w:pStyle w:val="TtulodeTDC"/>
-        <w:ind w:firstLine="0"/>
-      </w:pPr>
+        <w:pStyle w:val="Ttulo2"/>
+      </w:pPr>
+      <w:bookmarkStart w:id="26" w:name="_Toc370681574"/>
       <w:r>
         <w:t xml:space="preserve">Matriz de </w:t>
       </w:r>
       <w:r>
         <w:t>Tipo de entradas de Datos</w:t>
       </w:r>
+      <w:bookmarkEnd w:id="26"/>
     </w:p>
     <w:p>
-      <w:pPr>
-        <w:spacing w:after="200" w:line="276" w:lineRule="auto"/>
-        <w:ind w:firstLine="0"/>
-        <w:rPr>
-          <w:rFonts w:asciiTheme="minorHAnsi" w:hAnsiTheme="minorHAnsi"/>
-        </w:rPr>
-      </w:pPr>
-      <w:r>
-        <w:rPr>
-          <w:rFonts w:asciiTheme="minorHAnsi" w:hAnsiTheme="minorHAnsi"/>
-        </w:rPr>
+      <w:r>
         <w:t>En esta matriz por cada HU se muestra el conjunto de entradas de datos posibles en el sistema.</w:t>
       </w:r>
     </w:p>
+    <w:p/>
     <w:tbl>
       <w:tblPr>
         <w:tblStyle w:val="Tablaconcuadrcula"/>
@@ -9570,28 +9688,23 @@
     </w:tbl>
     <w:p>
       <w:pPr>
-        <w:pStyle w:val="TtulodeTDC"/>
-        <w:ind w:firstLine="0"/>
-      </w:pPr>
+        <w:pStyle w:val="Ttulo2"/>
+      </w:pPr>
+      <w:bookmarkStart w:id="27" w:name="_Toc370681575"/>
       <w:r>
         <w:t>Matriz de Entradas/Acciones</w:t>
       </w:r>
+      <w:bookmarkEnd w:id="27"/>
     </w:p>
     <w:p>
-      <w:pPr>
-        <w:spacing w:after="200" w:line="276" w:lineRule="auto"/>
-        <w:ind w:firstLine="0"/>
-        <w:rPr>
-          <w:rFonts w:asciiTheme="minorHAnsi" w:hAnsiTheme="minorHAnsi"/>
-        </w:rPr>
-      </w:pPr>
-      <w:r>
-        <w:rPr>
-          <w:rFonts w:asciiTheme="minorHAnsi" w:hAnsiTheme="minorHAnsi"/>
-        </w:rPr>
-        <w:t xml:space="preserve">En esta matriz se realiza una combinación de los tipos de entradas posibles y se le asocia una acción que debe arrojar el sistema como Resultado a cada combinación.  Es importante filtrar todas las combinaciones de entradas que no sean coherentes para nuestro negocio. </w:t>
+      <w:r>
+        <w:t>En esta matriz se realiza una combinación de los tipos de entradas posibles y se le asocia una acción que</w:t>
+      </w:r>
+      <w:r>
+        <w:t xml:space="preserve"> debe arrojar el sistema como Resultado a cada combinación.  Es importante filtrar todas las combinaciones de entradas que no sean coherentes para nuestro negocio. </w:t>
       </w:r>
     </w:p>
+    <w:p/>
     <w:tbl>
       <w:tblPr>
         <w:tblStyle w:val="Tablaconcuadrcula"/>
@@ -10554,106 +10667,33 @@
       </w:tr>
     </w:tbl>
     <w:p>
-      <w:pPr>
-        <w:spacing w:after="200" w:line="276" w:lineRule="auto"/>
-        <w:ind w:firstLine="0"/>
-        <w:rPr>
-          <w:rFonts w:asciiTheme="minorHAnsi" w:hAnsiTheme="minorHAnsi"/>
-        </w:rPr>
-      </w:pPr>
+      <w:r>
+        <w:t xml:space="preserve">Esta matriz nos permite visualizar los diferentes Escenarios a considerar posibles. </w:t>
+      </w:r>
     </w:p>
     <w:p>
       <w:pPr>
-        <w:spacing w:after="200" w:line="276" w:lineRule="auto"/>
-        <w:ind w:firstLine="0"/>
-        <w:rPr>
-          <w:rFonts w:asciiTheme="minorHAnsi" w:hAnsiTheme="minorHAnsi"/>
-        </w:rPr>
-      </w:pPr>
-      <w:r>
-        <w:rPr>
-          <w:rFonts w:asciiTheme="minorHAnsi" w:hAnsiTheme="minorHAnsi"/>
-        </w:rPr>
-        <w:t xml:space="preserve">Esta matriz nos permite visualizar los diferentes Escenarios a considerar posibles. </w:t>
-      </w:r>
+        <w:pStyle w:val="Ttulo2"/>
+        <w:ind w:firstLine="708"/>
+      </w:pPr>
+      <w:bookmarkStart w:id="28" w:name="_Toc370681576"/>
+      <w:r>
+        <w:t>Plantillas de Detalle de Caso</w:t>
+      </w:r>
+      <w:r>
+        <w:t xml:space="preserve"> de Prueba</w:t>
+      </w:r>
+      <w:bookmarkEnd w:id="28"/>
     </w:p>
     <w:p>
-      <w:pPr>
-        <w:spacing w:before="0" w:after="200" w:line="276" w:lineRule="auto"/>
-        <w:ind w:firstLine="0"/>
-        <w:jc w:val="left"/>
-        <w:rPr>
-          <w:rFonts w:asciiTheme="minorHAnsi" w:hAnsiTheme="minorHAnsi"/>
-        </w:rPr>
-      </w:pPr>
-      <w:r>
-        <w:rPr>
-          <w:rFonts w:asciiTheme="minorHAnsi" w:hAnsiTheme="minorHAnsi"/>
-        </w:rPr>
-        <w:br w:type="page"/>
+      <w:r>
+        <w:t>Por cada HU definir los siguientes datos</w:t>
+      </w:r>
+      <w:r>
+        <w:t>:</w:t>
       </w:r>
     </w:p>
-    <w:p>
-      <w:pPr>
-        <w:pStyle w:val="Ttulo1"/>
-      </w:pPr>
-      <w:bookmarkStart w:id="26" w:name="_Toc370669473"/>
-      <w:bookmarkStart w:id="27" w:name="_Toc370679257"/>
-      <w:r>
-        <w:lastRenderedPageBreak/>
-        <w:t>Anexo 2</w:t>
-      </w:r>
-      <w:bookmarkEnd w:id="26"/>
-      <w:bookmarkEnd w:id="27"/>
-      <w:r>
-        <w:t xml:space="preserve"> </w:t>
-      </w:r>
-    </w:p>
-    <w:p>
-      <w:pPr>
-        <w:spacing w:after="200" w:line="276" w:lineRule="auto"/>
-        <w:ind w:firstLine="708"/>
-        <w:rPr>
-          <w:rFonts w:asciiTheme="minorHAnsi" w:hAnsiTheme="minorHAnsi"/>
-          <w:u w:val="single"/>
-        </w:rPr>
-      </w:pPr>
-      <w:r>
-        <w:rPr>
-          <w:rFonts w:asciiTheme="minorHAnsi" w:hAnsiTheme="minorHAnsi"/>
-          <w:u w:val="single"/>
-        </w:rPr>
-        <w:t>Plantillas de Detalle de Caso</w:t>
-      </w:r>
-      <w:r>
-        <w:rPr>
-          <w:rFonts w:asciiTheme="minorHAnsi" w:hAnsiTheme="minorHAnsi"/>
-          <w:u w:val="single"/>
-        </w:rPr>
-        <w:t xml:space="preserve"> de Prueba</w:t>
-      </w:r>
-    </w:p>
-    <w:p>
-      <w:pPr>
-        <w:spacing w:after="200" w:line="276" w:lineRule="auto"/>
-        <w:ind w:firstLine="708"/>
-        <w:rPr>
-          <w:rFonts w:asciiTheme="minorHAnsi" w:hAnsiTheme="minorHAnsi"/>
-        </w:rPr>
-      </w:pPr>
-      <w:r>
-        <w:rPr>
-          <w:rFonts w:asciiTheme="minorHAnsi" w:hAnsiTheme="minorHAnsi"/>
-        </w:rPr>
-        <w:t>Por cada HU definir los siguientes datos</w:t>
-      </w:r>
-      <w:r>
-        <w:rPr>
-          <w:rFonts w:asciiTheme="minorHAnsi" w:hAnsiTheme="minorHAnsi"/>
-        </w:rPr>
-        <w:t>:</w:t>
-      </w:r>
-    </w:p>
+    <w:p/>
     <w:tbl>
       <w:tblPr>
         <w:tblStyle w:val="Cuadrculamedia2"/>
@@ -11039,21 +11079,21 @@
         <w:rPr>
           <w:rFonts w:asciiTheme="minorHAnsi" w:hAnsiTheme="minorHAnsi"/>
         </w:rPr>
+        <w:lastRenderedPageBreak/>
         <w:t>Por cada uno de los Escenario que se identificó como parte de Set de Prueba definir el siguiente detalle de Caso de Prueba:</w:t>
       </w:r>
     </w:p>
     <w:tbl>
       <w:tblPr>
         <w:tblStyle w:val="Cuadrculaclara"/>
-        <w:tblpPr w:leftFromText="141" w:rightFromText="141" w:vertAnchor="text" w:horzAnchor="margin" w:tblpXSpec="center" w:tblpY="612"/>
+        <w:tblpPr w:leftFromText="141" w:rightFromText="141" w:vertAnchor="text" w:horzAnchor="margin" w:tblpXSpec="center" w:tblpY="509"/>
         <w:tblW w:w="0" w:type="auto"/>
         <w:tblLook w:val="04A0" w:firstRow="1" w:lastRow="0" w:firstColumn="1" w:lastColumn="0" w:noHBand="0" w:noVBand="1"/>
       </w:tblPr>
       <w:tblGrid>
         <w:gridCol w:w="765"/>
         <w:gridCol w:w="2358"/>
-        <w:gridCol w:w="67"/>
-        <w:gridCol w:w="1727"/>
+        <w:gridCol w:w="1794"/>
         <w:gridCol w:w="1513"/>
         <w:gridCol w:w="2498"/>
       </w:tblGrid>
@@ -11064,8 +11104,8 @@
         <w:tc>
           <w:tcPr>
             <w:cnfStyle w:val="001000000000" w:firstRow="0" w:lastRow="0" w:firstColumn="1" w:lastColumn="0" w:oddVBand="0" w:evenVBand="0" w:oddHBand="0" w:evenHBand="0" w:firstRowFirstColumn="0" w:firstRowLastColumn="0" w:lastRowFirstColumn="0" w:lastRowLastColumn="0"/>
-            <w:tcW w:w="3190" w:type="dxa"/>
-            <w:gridSpan w:val="3"/>
+            <w:tcW w:w="3123" w:type="dxa"/>
+            <w:gridSpan w:val="2"/>
             <w:tcBorders>
               <w:top w:val="double" w:sz="4" w:space="0" w:color="auto"/>
               <w:left w:val="double" w:sz="4" w:space="0" w:color="auto"/>
@@ -11088,6 +11128,7 @@
           </w:p>
           <w:p>
             <w:pPr>
+              <w:ind w:firstLine="0"/>
               <w:rPr>
                 <w:rFonts w:ascii="Arial" w:hAnsi="Arial" w:cs="Arial"/>
                 <w:b w:val="0"/>
@@ -11160,7 +11201,7 @@
         </w:tc>
         <w:tc>
           <w:tcPr>
-            <w:tcW w:w="5738" w:type="dxa"/>
+            <w:tcW w:w="5805" w:type="dxa"/>
             <w:gridSpan w:val="3"/>
             <w:tcBorders>
               <w:top w:val="double" w:sz="4" w:space="0" w:color="auto"/>
@@ -11184,6 +11225,7 @@
           </w:p>
           <w:p>
             <w:pPr>
+              <w:ind w:firstLine="0"/>
               <w:cnfStyle w:val="100000000000" w:firstRow="1" w:lastRow="0" w:firstColumn="0" w:lastColumn="0" w:oddVBand="0" w:evenVBand="0" w:oddHBand="0" w:evenHBand="0" w:firstRowFirstColumn="0" w:firstRowLastColumn="0" w:lastRowFirstColumn="0" w:lastRowLastColumn="0"/>
               <w:rPr>
                 <w:rFonts w:eastAsiaTheme="minorEastAsia"/>
@@ -11291,7 +11333,6 @@
         <w:tc>
           <w:tcPr>
             <w:tcW w:w="1794" w:type="dxa"/>
-            <w:gridSpan w:val="2"/>
             <w:vAlign w:val="center"/>
           </w:tcPr>
           <w:p>
@@ -11418,7 +11459,6 @@
         <w:tc>
           <w:tcPr>
             <w:tcW w:w="1794" w:type="dxa"/>
-            <w:gridSpan w:val="2"/>
             <w:vAlign w:val="center"/>
           </w:tcPr>
           <w:p>
@@ -11552,7 +11592,6 @@
         <w:tc>
           <w:tcPr>
             <w:tcW w:w="1794" w:type="dxa"/>
-            <w:gridSpan w:val="2"/>
             <w:vAlign w:val="center"/>
           </w:tcPr>
           <w:p>
@@ -11658,7 +11697,6 @@
         <w:tc>
           <w:tcPr>
             <w:tcW w:w="1794" w:type="dxa"/>
-            <w:gridSpan w:val="2"/>
             <w:tcBorders>
               <w:bottom w:val="double" w:sz="4" w:space="0" w:color="auto"/>
             </w:tcBorders>
@@ -11714,35 +11752,12 @@
     </w:tbl>
     <w:p>
       <w:pPr>
-        <w:spacing w:after="200" w:line="276" w:lineRule="auto"/>
-        <w:ind w:firstLine="708"/>
-        <w:rPr>
-          <w:rFonts w:asciiTheme="minorHAnsi" w:hAnsiTheme="minorHAnsi"/>
-          <w:lang w:val="en-US"/>
-        </w:rPr>
-      </w:pPr>
-    </w:p>
-    <w:p>
-      <w:pPr>
-        <w:pStyle w:val="Sangradetextonormal"/>
-        <w:rPr>
-          <w:rFonts w:asciiTheme="minorHAnsi" w:hAnsiTheme="minorHAnsi"/>
-          <w:b w:val="0"/>
-          <w:i/>
-          <w:color w:val="auto"/>
-          <w:sz w:val="24"/>
-          <w:szCs w:val="24"/>
-          <w:lang w:val="es-AR"/>
-        </w:rPr>
+        <w:ind w:firstLine="0"/>
       </w:pPr>
     </w:p>
     <w:sectPr>
-      <w:headerReference w:type="even" r:id="rId14"/>
-      <w:headerReference w:type="default" r:id="rId15"/>
-      <w:footerReference w:type="even" r:id="rId16"/>
-      <w:footerReference w:type="default" r:id="rId17"/>
-      <w:headerReference w:type="first" r:id="rId18"/>
-      <w:footerReference w:type="first" r:id="rId19"/>
+      <w:headerReference w:type="default" r:id="rId14"/>
+      <w:footerReference w:type="default" r:id="rId15"/>
       <w:pgSz w:w="11907" w:h="16840" w:code="9"/>
       <w:pgMar w:top="1440" w:right="1080" w:bottom="1440" w:left="1080" w:header="709" w:footer="930" w:gutter="0"/>
       <w:cols w:space="708"/>
@@ -11773,16 +11788,6 @@
 </file>
 
 <file path=word/footer1.xml><?xml version="1.0" encoding="utf-8"?>
-<w:ftr xmlns:wpc="http://schemas.microsoft.com/office/word/2010/wordprocessingCanvas" xmlns:mc="http://schemas.openxmlformats.org/markup-compatibility/2006" xmlns:o="urn:schemas-microsoft-com:office:office" xmlns:r="http://schemas.openxmlformats.org/officeDocument/2006/relationships" xmlns:m="http://schemas.openxmlformats.org/officeDocument/2006/math" xmlns:v="urn:schemas-microsoft-com:vml" xmlns:wp14="http://schemas.microsoft.com/office/word/2010/wordprocessingDrawing" xmlns:wp="http://schemas.openxmlformats.org/drawingml/2006/wordprocessingDrawing" xmlns:w10="urn:schemas-microsoft-com:office:word" xmlns:w="http://schemas.openxmlformats.org/wordprocessingml/2006/main" xmlns:w14="http://schemas.microsoft.com/office/word/2010/wordml" xmlns:wpg="http://schemas.microsoft.com/office/word/2010/wordprocessingGroup" xmlns:wpi="http://schemas.microsoft.com/office/word/2010/wordprocessingInk" xmlns:wne="http://schemas.microsoft.com/office/word/2006/wordml" xmlns:wps="http://schemas.microsoft.com/office/word/2010/wordprocessingShape" mc:Ignorable="w14 wp14">
-  <w:p>
-    <w:pPr>
-      <w:pStyle w:val="Piedepgina"/>
-    </w:pPr>
-  </w:p>
-</w:ftr>
-</file>
-
-<file path=word/footer2.xml><?xml version="1.0" encoding="utf-8"?>
 <w:ftr xmlns:wpc="http://schemas.microsoft.com/office/word/2010/wordprocessingCanvas" xmlns:mc="http://schemas.openxmlformats.org/markup-compatibility/2006" xmlns:o="urn:schemas-microsoft-com:office:office" xmlns:r="http://schemas.openxmlformats.org/officeDocument/2006/relationships" xmlns:m="http://schemas.openxmlformats.org/officeDocument/2006/math" xmlns:v="urn:schemas-microsoft-com:vml" xmlns:wp14="http://schemas.microsoft.com/office/word/2010/wordprocessingDrawing" xmlns:wp="http://schemas.openxmlformats.org/drawingml/2006/wordprocessingDrawing" xmlns:w10="urn:schemas-microsoft-com:office:word" xmlns:w="http://schemas.openxmlformats.org/wordprocessingml/2006/main" xmlns:w14="http://schemas.microsoft.com/office/word/2010/wordml" xmlns:wpg="http://schemas.microsoft.com/office/word/2010/wordprocessingGroup" xmlns:wpi="http://schemas.microsoft.com/office/word/2010/wordprocessingInk" xmlns:wne="http://schemas.microsoft.com/office/word/2006/wordml" xmlns:wps="http://schemas.microsoft.com/office/word/2010/wordprocessingShape" mc:Ignorable="w14 wp14">
   <w:tbl>
     <w:tblPr>
@@ -11850,7 +11855,7 @@
             <w:rPr>
               <w:noProof/>
             </w:rPr>
-            <w:t>Introducción</w:t>
+            <w:t>Anexo</w:t>
           </w:r>
           <w:r>
             <w:rPr>
@@ -11918,7 +11923,7 @@
               <w:szCs w:val="40"/>
               <w:lang w:val="es-ES"/>
             </w:rPr>
-            <w:t>4</w:t>
+            <w:t>14</w:t>
           </w:r>
           <w:r>
             <w:rPr>
@@ -12041,51 +12046,8 @@
         <w:sz w:val="16"/>
         <w:szCs w:val="16"/>
       </w:rPr>
-      <w:fldChar w:fldCharType="begin"/>
+      <w:t>5</w:t>
     </w:r>
-    <w:r>
-      <w:rPr>
-        <w:i/>
-        <w:sz w:val="16"/>
-        <w:szCs w:val="16"/>
-      </w:rPr>
-      <w:instrText xml:space="preserve"> REVNUM  \# "##0" \* Arabic  \* MERGEFORMAT </w:instrText>
-    </w:r>
-    <w:r>
-      <w:rPr>
-        <w:i/>
-        <w:sz w:val="16"/>
-        <w:szCs w:val="16"/>
-      </w:rPr>
-      <w:fldChar w:fldCharType="separate"/>
-    </w:r>
-    <w:r>
-      <w:rPr>
-        <w:i/>
-        <w:noProof/>
-        <w:sz w:val="16"/>
-        <w:szCs w:val="16"/>
-      </w:rPr>
-      <w:t>40</w:t>
-    </w:r>
-    <w:r>
-      <w:rPr>
-        <w:i/>
-        <w:sz w:val="16"/>
-        <w:szCs w:val="16"/>
-      </w:rPr>
-      <w:fldChar w:fldCharType="end"/>
-    </w:r>
-  </w:p>
-</w:ftr>
-</file>
-
-<file path=word/footer3.xml><?xml version="1.0" encoding="utf-8"?>
-<w:ftr xmlns:wpc="http://schemas.microsoft.com/office/word/2010/wordprocessingCanvas" xmlns:mc="http://schemas.openxmlformats.org/markup-compatibility/2006" xmlns:o="urn:schemas-microsoft-com:office:office" xmlns:r="http://schemas.openxmlformats.org/officeDocument/2006/relationships" xmlns:m="http://schemas.openxmlformats.org/officeDocument/2006/math" xmlns:v="urn:schemas-microsoft-com:vml" xmlns:wp14="http://schemas.microsoft.com/office/word/2010/wordprocessingDrawing" xmlns:wp="http://schemas.openxmlformats.org/drawingml/2006/wordprocessingDrawing" xmlns:w10="urn:schemas-microsoft-com:office:word" xmlns:w="http://schemas.openxmlformats.org/wordprocessingml/2006/main" xmlns:w14="http://schemas.microsoft.com/office/word/2010/wordml" xmlns:wpg="http://schemas.microsoft.com/office/word/2010/wordprocessingGroup" xmlns:wpi="http://schemas.microsoft.com/office/word/2010/wordprocessingInk" xmlns:wne="http://schemas.microsoft.com/office/word/2006/wordml" xmlns:wps="http://schemas.microsoft.com/office/word/2010/wordprocessingShape" mc:Ignorable="w14 wp14">
-  <w:p>
-    <w:pPr>
-      <w:pStyle w:val="Piedepgina"/>
-    </w:pPr>
   </w:p>
 </w:ftr>
 </file>
@@ -12142,16 +12104,6 @@
 </file>
 
 <file path=word/header1.xml><?xml version="1.0" encoding="utf-8"?>
-<w:hdr xmlns:wpc="http://schemas.microsoft.com/office/word/2010/wordprocessingCanvas" xmlns:mc="http://schemas.openxmlformats.org/markup-compatibility/2006" xmlns:o="urn:schemas-microsoft-com:office:office" xmlns:r="http://schemas.openxmlformats.org/officeDocument/2006/relationships" xmlns:m="http://schemas.openxmlformats.org/officeDocument/2006/math" xmlns:v="urn:schemas-microsoft-com:vml" xmlns:wp14="http://schemas.microsoft.com/office/word/2010/wordprocessingDrawing" xmlns:wp="http://schemas.openxmlformats.org/drawingml/2006/wordprocessingDrawing" xmlns:w10="urn:schemas-microsoft-com:office:word" xmlns:w="http://schemas.openxmlformats.org/wordprocessingml/2006/main" xmlns:w14="http://schemas.microsoft.com/office/word/2010/wordml" xmlns:wpg="http://schemas.microsoft.com/office/word/2010/wordprocessingGroup" xmlns:wpi="http://schemas.microsoft.com/office/word/2010/wordprocessingInk" xmlns:wne="http://schemas.microsoft.com/office/word/2006/wordml" xmlns:wps="http://schemas.microsoft.com/office/word/2010/wordprocessingShape" mc:Ignorable="w14 wp14">
-  <w:p>
-    <w:pPr>
-      <w:pStyle w:val="Encabezado"/>
-    </w:pPr>
-  </w:p>
-</w:hdr>
-</file>
-
-<file path=word/header2.xml><?xml version="1.0" encoding="utf-8"?>
 <w:hdr xmlns:wpc="http://schemas.microsoft.com/office/word/2010/wordprocessingCanvas" xmlns:mc="http://schemas.openxmlformats.org/markup-compatibility/2006" xmlns:o="urn:schemas-microsoft-com:office:office" xmlns:r="http://schemas.openxmlformats.org/officeDocument/2006/relationships" xmlns:m="http://schemas.openxmlformats.org/officeDocument/2006/math" xmlns:v="urn:schemas-microsoft-com:vml" xmlns:wp14="http://schemas.microsoft.com/office/word/2010/wordprocessingDrawing" xmlns:wp="http://schemas.openxmlformats.org/drawingml/2006/wordprocessingDrawing" xmlns:w10="urn:schemas-microsoft-com:office:word" xmlns:w="http://schemas.openxmlformats.org/wordprocessingml/2006/main" xmlns:w14="http://schemas.microsoft.com/office/word/2010/wordml" xmlns:wpg="http://schemas.microsoft.com/office/word/2010/wordprocessingGroup" xmlns:wpi="http://schemas.microsoft.com/office/word/2010/wordprocessingInk" xmlns:wne="http://schemas.microsoft.com/office/word/2006/wordml" xmlns:wps="http://schemas.microsoft.com/office/word/2010/wordprocessingShape" mc:Ignorable="w14 wp14">
   <w:tbl>
     <w:tblPr>
@@ -12283,7 +12235,7 @@
               <w:szCs w:val="16"/>
             </w:rPr>
             <w:drawing>
-              <wp:anchor distT="0" distB="0" distL="114300" distR="114300" simplePos="0" relativeHeight="251659264" behindDoc="1" locked="0" layoutInCell="1" allowOverlap="1" wp14:anchorId="1FF89322" wp14:editId="1E31517A">
+              <wp:anchor distT="0" distB="0" distL="114300" distR="114300" simplePos="0" relativeHeight="251659264" behindDoc="1" locked="0" layoutInCell="1" allowOverlap="1" wp14:anchorId="285CD1B1" wp14:editId="0BE52B5A">
                 <wp:simplePos x="0" y="0"/>
                 <wp:positionH relativeFrom="column">
                   <wp:posOffset>2387600</wp:posOffset>
@@ -12383,16 +12335,6 @@
 </w:hdr>
 </file>
 
-<file path=word/header3.xml><?xml version="1.0" encoding="utf-8"?>
-<w:hdr xmlns:wpc="http://schemas.microsoft.com/office/word/2010/wordprocessingCanvas" xmlns:mc="http://schemas.openxmlformats.org/markup-compatibility/2006" xmlns:o="urn:schemas-microsoft-com:office:office" xmlns:r="http://schemas.openxmlformats.org/officeDocument/2006/relationships" xmlns:m="http://schemas.openxmlformats.org/officeDocument/2006/math" xmlns:v="urn:schemas-microsoft-com:vml" xmlns:wp14="http://schemas.microsoft.com/office/word/2010/wordprocessingDrawing" xmlns:wp="http://schemas.openxmlformats.org/drawingml/2006/wordprocessingDrawing" xmlns:w10="urn:schemas-microsoft-com:office:word" xmlns:w="http://schemas.openxmlformats.org/wordprocessingml/2006/main" xmlns:w14="http://schemas.microsoft.com/office/word/2010/wordml" xmlns:wpg="http://schemas.microsoft.com/office/word/2010/wordprocessingGroup" xmlns:wpi="http://schemas.microsoft.com/office/word/2010/wordprocessingInk" xmlns:wne="http://schemas.microsoft.com/office/word/2006/wordml" xmlns:wps="http://schemas.microsoft.com/office/word/2010/wordprocessingShape" mc:Ignorable="w14 wp14">
-  <w:p>
-    <w:pPr>
-      <w:pStyle w:val="Encabezado"/>
-    </w:pPr>
-  </w:p>
-</w:hdr>
-</file>
-
 <file path=word/numbering.xml><?xml version="1.0" encoding="utf-8"?>
 <w:numbering xmlns:wpc="http://schemas.microsoft.com/office/word/2010/wordprocessingCanvas" xmlns:mc="http://schemas.openxmlformats.org/markup-compatibility/2006" xmlns:o="urn:schemas-microsoft-com:office:office" xmlns:r="http://schemas.openxmlformats.org/officeDocument/2006/relationships" xmlns:m="http://schemas.openxmlformats.org/officeDocument/2006/math" xmlns:v="urn:schemas-microsoft-com:vml" xmlns:wp14="http://schemas.microsoft.com/office/word/2010/wordprocessingDrawing" xmlns:wp="http://schemas.openxmlformats.org/drawingml/2006/wordprocessingDrawing" xmlns:w10="urn:schemas-microsoft-com:office:word" xmlns:w="http://schemas.openxmlformats.org/wordprocessingml/2006/main" xmlns:w14="http://schemas.microsoft.com/office/word/2010/wordml" xmlns:wpg="http://schemas.microsoft.com/office/word/2010/wordprocessingGroup" xmlns:wpi="http://schemas.microsoft.com/office/word/2010/wordprocessingInk" xmlns:wne="http://schemas.microsoft.com/office/word/2006/wordml" xmlns:wps="http://schemas.microsoft.com/office/word/2010/wordprocessingShape" mc:Ignorable="w14 wp14">
   <w:abstractNum w:abstractNumId="0">
@@ -13111,7 +13053,7 @@
   <w:abstractNum w:abstractNumId="7">
     <w:nsid w:val="2B093306"/>
     <w:multiLevelType w:val="hybridMultilevel"/>
-    <w:tmpl w:val="38C08334"/>
+    <w:tmpl w:val="F8405FDE"/>
     <w:lvl w:ilvl="0" w:tplc="64C07664">
       <w:start w:val="1"/>
       <w:numFmt w:val="decimal"/>
@@ -13313,17 +13255,17 @@
   <w:abstractNum w:abstractNumId="9">
     <w:nsid w:val="5D804F12"/>
     <w:multiLevelType w:val="hybridMultilevel"/>
-    <w:tmpl w:val="C04EE17C"/>
-    <w:lvl w:ilvl="0" w:tplc="2C0A000B">
+    <w:tmpl w:val="C68458E6"/>
+    <w:lvl w:ilvl="0" w:tplc="0C0A0001">
       <w:start w:val="1"/>
       <w:numFmt w:val="bullet"/>
-      <w:lvlText w:val=""/>
+      <w:lvlText w:val=""/>
       <w:lvlJc w:val="left"/>
       <w:pPr>
         <w:ind w:left="1428" w:hanging="360"/>
       </w:pPr>
       <w:rPr>
-        <w:rFonts w:ascii="Wingdings" w:hAnsi="Wingdings" w:hint="default"/>
+        <w:rFonts w:ascii="Symbol" w:hAnsi="Symbol" w:hint="default"/>
       </w:rPr>
     </w:lvl>
     <w:lvl w:ilvl="1" w:tplc="2C0A0003" w:tentative="1">
@@ -15896,14 +15838,15 @@
   </w:compat>
   <w:rsids>
     <w:rsidRoot w:val="00E844A7"/>
-    <w:rsid w:val="0016642F"/>
     <w:rsid w:val="001F4C09"/>
     <w:rsid w:val="00374EA4"/>
+    <w:rsid w:val="00394124"/>
     <w:rsid w:val="006127FC"/>
     <w:rsid w:val="007C5215"/>
     <w:rsid w:val="007F1353"/>
     <w:rsid w:val="008D12BB"/>
     <w:rsid w:val="00960CDE"/>
+    <w:rsid w:val="009D238B"/>
     <w:rsid w:val="00A316CA"/>
     <w:rsid w:val="00A657C7"/>
     <w:rsid w:val="00AE1BE0"/>
@@ -15913,6 +15856,7 @@
     <w:rsid w:val="00D16782"/>
     <w:rsid w:val="00D8043D"/>
     <w:rsid w:val="00DC7630"/>
+    <w:rsid w:val="00DD5590"/>
     <w:rsid w:val="00E844A7"/>
     <w:rsid w:val="00F27577"/>
     <w:rsid w:val="00F45807"/>
@@ -15933,7 +15877,7 @@
   <w:themeFontLang w:val="es-AR"/>
   <w:clrSchemeMapping w:bg1="light1" w:t1="dark1" w:bg2="light2" w:t2="dark2" w:accent1="accent1" w:accent2="accent2" w:accent3="accent3" w:accent4="accent4" w:accent5="accent5" w:accent6="accent6" w:hyperlink="hyperlink" w:followedHyperlink="followedHyperlink"/>
   <w:decimalSymbol w:val=","/>
-  <w:listSeparator w:val=";"/>
+  <w:listSeparator w:val=","/>
 </w:settings>
 </file>
 
@@ -16684,7 +16628,7 @@
 </file>
 
 <file path=customXml/itemProps1.xml><?xml version="1.0" encoding="utf-8"?>
-<ds:datastoreItem xmlns:ds="http://schemas.openxmlformats.org/officeDocument/2006/customXml" ds:itemID="{1BEAAAA3-7816-4714-9AD2-07891CFA3708}">
+<ds:datastoreItem xmlns:ds="http://schemas.openxmlformats.org/officeDocument/2006/customXml" ds:itemID="{BF49153B-F429-4DC8-A634-B13143AEDA3C}">
   <ds:schemaRefs>
     <ds:schemaRef ds:uri="http://schemas.openxmlformats.org/officeDocument/2006/bibliography"/>
   </ds:schemaRefs>

</xml_diff>